<commit_message>
Completed the KPI report
</commit_message>
<xml_diff>
--- a/Project requirements.docx
+++ b/Project requirements.docx
@@ -3,8 +3,29 @@
 <w:document xmlns:wpc="http://schemas.microsoft.com/office/word/2010/wordprocessingCanvas" xmlns:cx="http://schemas.microsoft.com/office/drawing/2014/chartex" xmlns:cx1="http://schemas.microsoft.com/office/drawing/2015/9/8/chartex" xmlns:cx2="http://schemas.microsoft.com/office/drawing/2015/10/21/chartex" xmlns:cx3="http://schemas.microsoft.com/office/drawing/2016/5/9/chartex" xmlns:cx4="http://schemas.microsoft.com/office/drawing/2016/5/10/chartex" xmlns:cx5="http://schemas.microsoft.com/office/drawing/2016/5/11/chartex" xmlns:cx6="http://schemas.microsoft.com/office/drawing/2016/5/12/chartex" xmlns:cx7="http://schemas.microsoft.com/office/drawing/2016/5/13/chartex" xmlns:cx8="http://schemas.microsoft.com/office/drawing/2016/5/14/chartex" xmlns:mc="http://schemas.openxmlformats.org/markup-compatibility/2006" xmlns:aink="http://schemas.microsoft.com/office/drawing/2016/ink" xmlns:am3d="http://schemas.microsoft.com/office/drawing/2017/model3d" xmlns:o="urn:schemas-microsoft-com:office:office" xmlns:r="http://schemas.openxmlformats.org/officeDocument/2006/relationships" xmlns:m="http://schemas.openxmlformats.org/officeDocument/2006/math" xmlns:v="urn:schemas-microsoft-com:vml" xmlns:wp14="http://schemas.microsoft.com/office/word/2010/wordprocessingDrawing" xmlns:wp="http://schemas.openxmlformats.org/drawingml/2006/wordprocessingDrawing" xmlns:w10="urn:schemas-microsoft-com:office:word" xmlns:w="http://schemas.openxmlformats.org/wordprocessingml/2006/main" xmlns:w14="http://schemas.microsoft.com/office/word/2010/wordml" xmlns:w15="http://schemas.microsoft.com/office/word/2012/wordml" xmlns:w16cex="http://schemas.microsoft.com/office/word/2018/wordml/cex" xmlns:w16cid="http://schemas.microsoft.com/office/word/2016/wordml/cid" xmlns:w16="http://schemas.microsoft.com/office/word/2018/wordml" xmlns:w16sdtdh="http://schemas.microsoft.com/office/word/2020/wordml/sdtdatahash" xmlns:w16se="http://schemas.microsoft.com/office/word/2015/wordml/symex" xmlns:wpg="http://schemas.microsoft.com/office/word/2010/wordprocessingGroup" xmlns:wpi="http://schemas.microsoft.com/office/word/2010/wordprocessingInk" xmlns:wne="http://schemas.microsoft.com/office/word/2006/wordml" xmlns:wps="http://schemas.microsoft.com/office/word/2010/wordprocessingShape" mc:Ignorable="w14 w15 w16se w16cid w16 w16cex w16sdtdh wp14">
   <w:body>
     <w:p>
-      <w:r>
-        <w:t>Bank Loan Status</w:t>
+      <w:pPr>
+        <w:rPr>
+          <w:b/>
+          <w:bCs/>
+        </w:rPr>
+      </w:pPr>
+      <w:r>
+        <w:rPr>
+          <w:b/>
+          <w:bCs/>
+          <w:sz w:val="32"/>
+          <w:szCs w:val="32"/>
+        </w:rPr>
+        <w:t xml:space="preserve">Bank Loan </w:t>
+      </w:r>
+      <w:r>
+        <w:rPr>
+          <w:b/>
+          <w:bCs/>
+          <w:sz w:val="32"/>
+          <w:szCs w:val="32"/>
+        </w:rPr>
+        <w:t>Performance  Review</w:t>
       </w:r>
     </w:p>
     <w:p>
@@ -16,6 +37,181 @@
       </w:r>
     </w:p>
     <w:p/>
+    <w:p>
+      <w:pPr>
+        <w:rPr>
+          <w:b/>
+          <w:bCs/>
+        </w:rPr>
+      </w:pPr>
+      <w:r>
+        <w:rPr>
+          <w:b/>
+          <w:bCs/>
+        </w:rPr>
+        <w:t>Overview KPIs</w:t>
+      </w:r>
+      <w:r>
+        <w:rPr>
+          <w:b/>
+          <w:bCs/>
+        </w:rPr>
+        <w:t xml:space="preserve"> </w:t>
+      </w:r>
+      <w:r>
+        <w:t xml:space="preserve">(By All, </w:t>
+      </w:r>
+      <w:r>
+        <w:t>loan status</w:t>
+      </w:r>
+      <w:r>
+        <w:t>, term,</w:t>
+      </w:r>
+      <w:r>
+        <w:t xml:space="preserve"> </w:t>
+      </w:r>
+      <w:r>
+        <w:t>Purpose</w:t>
+      </w:r>
+      <w:r>
+        <w:t>,</w:t>
+      </w:r>
+      <w:r>
+        <w:t xml:space="preserve"> , h</w:t>
+      </w:r>
+      <w:r>
+        <w:t>ome ownership</w:t>
+      </w:r>
+      <w:r>
+        <w:t>)</w:t>
+      </w:r>
+    </w:p>
+    <w:p>
+      <w:pPr>
+        <w:pStyle w:val="ListParagraph"/>
+        <w:numPr>
+          <w:ilvl w:val="1"/>
+          <w:numId w:val="1"/>
+        </w:numPr>
+      </w:pPr>
+      <w:r>
+        <w:t>Total loan application</w:t>
+      </w:r>
+    </w:p>
+    <w:p>
+      <w:pPr>
+        <w:pStyle w:val="ListParagraph"/>
+        <w:numPr>
+          <w:ilvl w:val="1"/>
+          <w:numId w:val="1"/>
+        </w:numPr>
+      </w:pPr>
+      <w:r>
+        <w:t>Total loan amount</w:t>
+      </w:r>
+    </w:p>
+    <w:p>
+      <w:pPr>
+        <w:pStyle w:val="ListParagraph"/>
+        <w:numPr>
+          <w:ilvl w:val="1"/>
+          <w:numId w:val="1"/>
+        </w:numPr>
+      </w:pPr>
+      <w:r>
+        <w:t>Average loan amount</w:t>
+      </w:r>
+    </w:p>
+    <w:p>
+      <w:pPr>
+        <w:pStyle w:val="ListParagraph"/>
+        <w:numPr>
+          <w:ilvl w:val="1"/>
+          <w:numId w:val="1"/>
+        </w:numPr>
+      </w:pPr>
+      <w:r>
+        <w:t>A</w:t>
+      </w:r>
+      <w:r>
+        <w:t xml:space="preserve">verage </w:t>
+      </w:r>
+      <w:r>
+        <w:t>Debt-to-Income Ratio (DTI)</w:t>
+      </w:r>
+    </w:p>
+    <w:p>
+      <w:pPr>
+        <w:pStyle w:val="ListParagraph"/>
+      </w:pPr>
+    </w:p>
+    <w:p>
+      <w:r>
+        <w:t>Why do customers apply for loan</w:t>
+      </w:r>
+      <w:r>
+        <w:t>?</w:t>
+      </w:r>
+    </w:p>
+    <w:p>
+      <w:pPr>
+        <w:pStyle w:val="ListParagraph"/>
+        <w:numPr>
+          <w:ilvl w:val="1"/>
+          <w:numId w:val="1"/>
+        </w:numPr>
+      </w:pPr>
+      <w:r>
+        <w:t>Total loan application sliced by</w:t>
+      </w:r>
+    </w:p>
+    <w:p>
+      <w:pPr>
+        <w:pStyle w:val="ListParagraph"/>
+        <w:numPr>
+          <w:ilvl w:val="2"/>
+          <w:numId w:val="1"/>
+        </w:numPr>
+      </w:pPr>
+      <w:r>
+        <w:t>Purpose</w:t>
+      </w:r>
+    </w:p>
+    <w:p>
+      <w:pPr>
+        <w:pStyle w:val="ListParagraph"/>
+        <w:numPr>
+          <w:ilvl w:val="2"/>
+          <w:numId w:val="1"/>
+        </w:numPr>
+      </w:pPr>
+      <w:r>
+        <w:t>Term</w:t>
+      </w:r>
+    </w:p>
+    <w:p/>
+    <w:p>
+      <w:pPr>
+        <w:rPr>
+          <w:b/>
+          <w:bCs/>
+        </w:rPr>
+      </w:pPr>
+      <w:r>
+        <w:rPr>
+          <w:b/>
+          <w:bCs/>
+        </w:rPr>
+        <w:t>Good Loans</w:t>
+      </w:r>
+      <w:r>
+        <w:rPr>
+          <w:b/>
+          <w:bCs/>
+        </w:rPr>
+        <w:t xml:space="preserve"> KPIs</w:t>
+      </w:r>
+    </w:p>
     <w:p>
       <w:pPr>
         <w:pStyle w:val="ListParagraph"/>
@@ -25,13 +221,25 @@
         </w:numPr>
       </w:pPr>
       <w:r>
-        <w:t>Total loan application</w:t>
-      </w:r>
-      <w:r>
-        <w:t xml:space="preserve"> Slice</w:t>
-      </w:r>
-      <w:r>
-        <w:t>r:</w:t>
+        <w:t>Good loans</w:t>
+      </w:r>
+      <w:r>
+        <w:t>(</w:t>
+      </w:r>
+      <w:r>
+        <w:t xml:space="preserve">Loans with status </w:t>
+      </w:r>
+      <w:r>
+        <w:t>'Fully Paid' and 'Current.'</w:t>
+      </w:r>
+      <w:r>
+        <w:t>)</w:t>
+      </w:r>
+      <w:r>
+        <w:t>: Sliced b</w:t>
+      </w:r>
+      <w:r>
+        <w:t>y Purpose, Term, home ownership</w:t>
       </w:r>
     </w:p>
     <w:p>
@@ -43,10 +251,7 @@
         </w:numPr>
       </w:pPr>
       <w:r>
-        <w:t>By all</w:t>
-      </w:r>
-      <w:r>
-        <w:t xml:space="preserve"> loan application</w:t>
+        <w:t>Count</w:t>
       </w:r>
     </w:p>
     <w:p>
@@ -58,7 +263,19 @@
         </w:numPr>
       </w:pPr>
       <w:r>
-        <w:t>By loan status</w:t>
+        <w:t>total amount</w:t>
+      </w:r>
+      <w:r>
+        <w:t xml:space="preserve"> </w:t>
+      </w:r>
+      <w:r>
+        <w:t>and percentage</w:t>
+      </w:r>
+      <w:r>
+        <w:t xml:space="preserve"> of</w:t>
+      </w:r>
+      <w:r>
+        <w:t xml:space="preserve"> good loans</w:t>
       </w:r>
     </w:p>
     <w:p>
@@ -70,7 +287,10 @@
         </w:numPr>
       </w:pPr>
       <w:r>
-        <w:t>By term</w:t>
+        <w:t>average y</w:t>
+      </w:r>
+      <w:r>
+        <w:t>ears of credit history</w:t>
       </w:r>
     </w:p>
     <w:p>
@@ -82,7 +302,7 @@
         </w:numPr>
       </w:pPr>
       <w:r>
-        <w:t xml:space="preserve">Average </w:t>
+        <w:t xml:space="preserve">average </w:t>
       </w:r>
       <w:r>
         <w:t>Debt-to-Income Ratio (DTI)</w:t>
@@ -97,7 +317,135 @@
         </w:numPr>
       </w:pPr>
       <w:r>
-        <w:t>Home ownership</w:t>
+        <w:t xml:space="preserve">average </w:t>
+      </w:r>
+      <w:r>
+        <w:t>credit</w:t>
+      </w:r>
+      <w:r>
+        <w:t xml:space="preserve"> </w:t>
+      </w:r>
+      <w:r>
+        <w:t>score</w:t>
+      </w:r>
+    </w:p>
+    <w:p>
+      <w:pPr>
+        <w:pStyle w:val="ListParagraph"/>
+        <w:numPr>
+          <w:ilvl w:val="1"/>
+          <w:numId w:val="1"/>
+        </w:numPr>
+      </w:pPr>
+      <w:r>
+        <w:t xml:space="preserve">average </w:t>
+      </w:r>
+      <w:r>
+        <w:t>number</w:t>
+      </w:r>
+      <w:r>
+        <w:t xml:space="preserve"> </w:t>
+      </w:r>
+      <w:r>
+        <w:t>of</w:t>
+      </w:r>
+      <w:r>
+        <w:t xml:space="preserve"> </w:t>
+      </w:r>
+      <w:r>
+        <w:t>open</w:t>
+      </w:r>
+      <w:r>
+        <w:t xml:space="preserve"> </w:t>
+      </w:r>
+      <w:r>
+        <w:t>accounts</w:t>
+      </w:r>
+    </w:p>
+    <w:p>
+      <w:pPr>
+        <w:pStyle w:val="ListParagraph"/>
+        <w:numPr>
+          <w:ilvl w:val="1"/>
+          <w:numId w:val="1"/>
+        </w:numPr>
+      </w:pPr>
+      <w:r>
+        <w:t xml:space="preserve">average </w:t>
+      </w:r>
+      <w:r>
+        <w:t>number</w:t>
+      </w:r>
+      <w:r>
+        <w:t xml:space="preserve"> </w:t>
+      </w:r>
+      <w:r>
+        <w:t>of</w:t>
+      </w:r>
+      <w:r>
+        <w:t xml:space="preserve"> </w:t>
+      </w:r>
+      <w:r>
+        <w:t>credit</w:t>
+      </w:r>
+      <w:r>
+        <w:t xml:space="preserve"> </w:t>
+      </w:r>
+      <w:r>
+        <w:t>problems</w:t>
+      </w:r>
+    </w:p>
+    <w:p>
+      <w:pPr>
+        <w:pStyle w:val="ListParagraph"/>
+        <w:numPr>
+          <w:ilvl w:val="1"/>
+          <w:numId w:val="1"/>
+        </w:numPr>
+      </w:pPr>
+      <w:r>
+        <w:t xml:space="preserve">average </w:t>
+      </w:r>
+      <w:r>
+        <w:t>maximum</w:t>
+      </w:r>
+      <w:r>
+        <w:t xml:space="preserve"> </w:t>
+      </w:r>
+      <w:r>
+        <w:t>open</w:t>
+      </w:r>
+      <w:r>
+        <w:t xml:space="preserve"> </w:t>
+      </w:r>
+      <w:r>
+        <w:t>credit</w:t>
+      </w:r>
+      <w:r>
+        <w:t>.</w:t>
+      </w:r>
+    </w:p>
+    <w:p/>
+    <w:p>
+      <w:pPr>
+        <w:rPr>
+          <w:b/>
+          <w:bCs/>
+        </w:rPr>
+      </w:pPr>
+      <w:r>
+        <w:rPr>
+          <w:b/>
+          <w:bCs/>
+        </w:rPr>
+        <w:t>Bad Loans</w:t>
+      </w:r>
+      <w:r>
+        <w:rPr>
+          <w:b/>
+          <w:bCs/>
+        </w:rPr>
+        <w:t xml:space="preserve"> KPIs</w:t>
       </w:r>
     </w:p>
     <w:p>
@@ -105,68 +453,77 @@
         <w:pStyle w:val="ListParagraph"/>
         <w:numPr>
           <w:ilvl w:val="0"/>
-          <w:numId w:val="1"/>
-        </w:numPr>
-      </w:pPr>
-      <w:r>
-        <w:t>Average</w:t>
-      </w:r>
-      <w:r>
-        <w:t xml:space="preserve"> loan </w:t>
-      </w:r>
-      <w:r>
-        <w:t>amount</w:t>
-      </w:r>
-      <w:r>
-        <w:t xml:space="preserve"> Slicer:</w:t>
-      </w:r>
-    </w:p>
-    <w:p>
-      <w:pPr>
-        <w:pStyle w:val="ListParagraph"/>
-        <w:numPr>
-          <w:ilvl w:val="1"/>
-          <w:numId w:val="1"/>
-        </w:numPr>
-      </w:pPr>
-      <w:r>
-        <w:t>By all loan application</w:t>
-      </w:r>
-    </w:p>
-    <w:p>
-      <w:pPr>
-        <w:pStyle w:val="ListParagraph"/>
-        <w:numPr>
-          <w:ilvl w:val="1"/>
-          <w:numId w:val="1"/>
-        </w:numPr>
-      </w:pPr>
-      <w:r>
-        <w:t>By loan status</w:t>
-      </w:r>
-    </w:p>
-    <w:p>
-      <w:pPr>
-        <w:pStyle w:val="ListParagraph"/>
-        <w:numPr>
-          <w:ilvl w:val="1"/>
-          <w:numId w:val="1"/>
-        </w:numPr>
-      </w:pPr>
-      <w:r>
-        <w:t>By term</w:t>
-      </w:r>
-    </w:p>
-    <w:p>
-      <w:pPr>
-        <w:pStyle w:val="ListParagraph"/>
-        <w:numPr>
-          <w:ilvl w:val="1"/>
-          <w:numId w:val="1"/>
-        </w:numPr>
-      </w:pPr>
-      <w:r>
-        <w:t xml:space="preserve">Average </w:t>
+          <w:numId w:val="2"/>
+        </w:numPr>
+      </w:pPr>
+      <w:r>
+        <w:t>Bad</w:t>
+      </w:r>
+      <w:r>
+        <w:t xml:space="preserve"> loans(Loans with status </w:t>
+      </w:r>
+      <w:r>
+        <w:t>'Charged Off</w:t>
+      </w:r>
+      <w:r>
+        <w:t>'</w:t>
+      </w:r>
+      <w:r>
+        <w:t>): Sliced by Purpose, Term, home ownership</w:t>
+      </w:r>
+    </w:p>
+    <w:p>
+      <w:pPr>
+        <w:pStyle w:val="ListParagraph"/>
+        <w:numPr>
+          <w:ilvl w:val="1"/>
+          <w:numId w:val="2"/>
+        </w:numPr>
+      </w:pPr>
+      <w:r>
+        <w:t>Count</w:t>
+      </w:r>
+    </w:p>
+    <w:p>
+      <w:pPr>
+        <w:pStyle w:val="ListParagraph"/>
+        <w:numPr>
+          <w:ilvl w:val="1"/>
+          <w:numId w:val="2"/>
+        </w:numPr>
+      </w:pPr>
+      <w:r>
+        <w:t xml:space="preserve">total amount and percentage of </w:t>
+      </w:r>
+      <w:r>
+        <w:t>bad</w:t>
+      </w:r>
+      <w:r>
+        <w:t xml:space="preserve"> loans</w:t>
+      </w:r>
+    </w:p>
+    <w:p>
+      <w:pPr>
+        <w:pStyle w:val="ListParagraph"/>
+        <w:numPr>
+          <w:ilvl w:val="1"/>
+          <w:numId w:val="2"/>
+        </w:numPr>
+      </w:pPr>
+      <w:r>
+        <w:t>average years of credit history</w:t>
+      </w:r>
+    </w:p>
+    <w:p>
+      <w:pPr>
+        <w:pStyle w:val="ListParagraph"/>
+        <w:numPr>
+          <w:ilvl w:val="1"/>
+          <w:numId w:val="2"/>
+        </w:numPr>
+      </w:pPr>
+      <w:r>
+        <w:t xml:space="preserve">average </w:t>
       </w:r>
       <w:r>
         <w:t>Debt-to-Income Ratio (DTI)</w:t>
@@ -177,219 +534,117 @@
         <w:pStyle w:val="ListParagraph"/>
         <w:numPr>
           <w:ilvl w:val="1"/>
-          <w:numId w:val="1"/>
-        </w:numPr>
-      </w:pPr>
-      <w:r>
-        <w:t>Home ownership</w:t>
-      </w:r>
-    </w:p>
-    <w:p>
-      <w:pPr>
-        <w:pStyle w:val="ListParagraph"/>
-        <w:numPr>
-          <w:ilvl w:val="0"/>
-          <w:numId w:val="1"/>
-        </w:numPr>
-      </w:pPr>
-      <w:r>
-        <w:t xml:space="preserve">Total loan </w:t>
-      </w:r>
-      <w:r>
-        <w:t>amount</w:t>
-      </w:r>
-      <w:r>
-        <w:t xml:space="preserve"> Slicer:</w:t>
-      </w:r>
-    </w:p>
-    <w:p>
-      <w:pPr>
-        <w:pStyle w:val="ListParagraph"/>
-        <w:numPr>
-          <w:ilvl w:val="1"/>
-          <w:numId w:val="1"/>
-        </w:numPr>
-      </w:pPr>
-      <w:r>
-        <w:t>By all loan application</w:t>
-      </w:r>
-    </w:p>
-    <w:p>
-      <w:pPr>
-        <w:pStyle w:val="ListParagraph"/>
-        <w:numPr>
-          <w:ilvl w:val="1"/>
-          <w:numId w:val="1"/>
-        </w:numPr>
-      </w:pPr>
-      <w:r>
-        <w:t>By loan status</w:t>
-      </w:r>
-    </w:p>
-    <w:p>
-      <w:pPr>
-        <w:pStyle w:val="ListParagraph"/>
-        <w:numPr>
-          <w:ilvl w:val="1"/>
-          <w:numId w:val="1"/>
-        </w:numPr>
-      </w:pPr>
-      <w:r>
-        <w:t>By term</w:t>
-      </w:r>
-    </w:p>
-    <w:p>
-      <w:pPr>
-        <w:pStyle w:val="ListParagraph"/>
-        <w:numPr>
-          <w:ilvl w:val="0"/>
-          <w:numId w:val="1"/>
-        </w:numPr>
-      </w:pPr>
-      <w:r>
-        <w:t>Why do customers apply for loan</w:t>
-      </w:r>
-      <w:r>
-        <w:t>?</w:t>
-      </w:r>
-    </w:p>
-    <w:p>
-      <w:pPr>
-        <w:pStyle w:val="ListParagraph"/>
-        <w:numPr>
-          <w:ilvl w:val="1"/>
-          <w:numId w:val="1"/>
-        </w:numPr>
-      </w:pPr>
-      <w:r>
-        <w:t>Total loan application sliced by</w:t>
-      </w:r>
-    </w:p>
-    <w:p>
-      <w:pPr>
-        <w:pStyle w:val="ListParagraph"/>
-        <w:numPr>
-          <w:ilvl w:val="2"/>
-          <w:numId w:val="1"/>
-        </w:numPr>
-      </w:pPr>
-      <w:r>
-        <w:t>Purpose</w:t>
-      </w:r>
-    </w:p>
-    <w:p>
-      <w:pPr>
-        <w:pStyle w:val="ListParagraph"/>
-        <w:numPr>
-          <w:ilvl w:val="2"/>
-          <w:numId w:val="1"/>
-        </w:numPr>
-      </w:pPr>
-      <w:r>
-        <w:t>Term</w:t>
-      </w:r>
-    </w:p>
-    <w:p>
-      <w:pPr>
-        <w:pStyle w:val="ListParagraph"/>
-        <w:numPr>
-          <w:ilvl w:val="0"/>
-          <w:numId w:val="1"/>
-        </w:numPr>
-      </w:pPr>
-      <w:r>
-        <w:t>Number</w:t>
-      </w:r>
-      <w:r>
-        <w:t xml:space="preserve"> (and percentage)</w:t>
-      </w:r>
-      <w:r>
-        <w:t xml:space="preserve"> of bad and good loans. Sliced by</w:t>
-      </w:r>
-    </w:p>
-    <w:p>
-      <w:pPr>
-        <w:pStyle w:val="ListParagraph"/>
-        <w:numPr>
-          <w:ilvl w:val="1"/>
-          <w:numId w:val="1"/>
-        </w:numPr>
-      </w:pPr>
-      <w:r>
-        <w:t>Purpose</w:t>
-      </w:r>
-    </w:p>
-    <w:p>
-      <w:pPr>
-        <w:pStyle w:val="ListParagraph"/>
-        <w:numPr>
-          <w:ilvl w:val="1"/>
-          <w:numId w:val="1"/>
-        </w:numPr>
-      </w:pPr>
-      <w:r>
-        <w:t>Term</w:t>
-      </w:r>
-    </w:p>
-    <w:p>
-      <w:pPr>
-        <w:pStyle w:val="ListParagraph"/>
-        <w:numPr>
-          <w:ilvl w:val="1"/>
-          <w:numId w:val="1"/>
-        </w:numPr>
-      </w:pPr>
-      <w:r>
-        <w:t>Home ownership</w:t>
-      </w:r>
-    </w:p>
-    <w:p>
-      <w:pPr>
-        <w:pStyle w:val="ListParagraph"/>
-        <w:numPr>
-          <w:ilvl w:val="1"/>
-          <w:numId w:val="1"/>
-        </w:numPr>
-      </w:pPr>
-      <w:r>
-        <w:t>Years of credit history</w:t>
-      </w:r>
-    </w:p>
-    <w:p>
-      <w:pPr>
-        <w:pStyle w:val="ListParagraph"/>
-        <w:numPr>
-          <w:ilvl w:val="1"/>
-          <w:numId w:val="1"/>
-        </w:numPr>
-      </w:pPr>
-      <w:r>
-        <w:t>Years in current job</w:t>
-      </w:r>
-    </w:p>
-    <w:p>
-      <w:pPr>
-        <w:pStyle w:val="ListParagraph"/>
-        <w:numPr>
-          <w:ilvl w:val="1"/>
-          <w:numId w:val="1"/>
-        </w:numPr>
-      </w:pPr>
-      <w:r>
-        <w:t xml:space="preserve">Average </w:t>
-      </w:r>
-      <w:r>
-        <w:t>Debt-to-Income Ratio (DTI)</w:t>
-      </w:r>
-    </w:p>
-    <w:p>
-      <w:pPr>
-        <w:pStyle w:val="ListParagraph"/>
-        <w:numPr>
-          <w:ilvl w:val="1"/>
-          <w:numId w:val="1"/>
-        </w:numPr>
-      </w:pPr>
+          <w:numId w:val="2"/>
+        </w:numPr>
+      </w:pPr>
+      <w:r>
+        <w:t xml:space="preserve">average </w:t>
+      </w:r>
+      <w:r>
+        <w:t>credit</w:t>
+      </w:r>
+      <w:r>
+        <w:t xml:space="preserve"> </w:t>
+      </w:r>
+      <w:r>
+        <w:t>score</w:t>
+      </w:r>
+    </w:p>
+    <w:p>
+      <w:pPr>
+        <w:pStyle w:val="ListParagraph"/>
+        <w:numPr>
+          <w:ilvl w:val="1"/>
+          <w:numId w:val="2"/>
+        </w:numPr>
+      </w:pPr>
+      <w:r>
+        <w:t xml:space="preserve">average </w:t>
+      </w:r>
+      <w:r>
+        <w:t>number</w:t>
+      </w:r>
+      <w:r>
+        <w:t xml:space="preserve"> </w:t>
+      </w:r>
+      <w:r>
+        <w:t>of</w:t>
+      </w:r>
+      <w:r>
+        <w:t xml:space="preserve"> </w:t>
+      </w:r>
+      <w:r>
+        <w:t>open</w:t>
+      </w:r>
+      <w:r>
+        <w:t xml:space="preserve"> </w:t>
+      </w:r>
+      <w:r>
+        <w:t>accounts</w:t>
+      </w:r>
+    </w:p>
+    <w:p>
+      <w:pPr>
+        <w:pStyle w:val="ListParagraph"/>
+        <w:numPr>
+          <w:ilvl w:val="1"/>
+          <w:numId w:val="2"/>
+        </w:numPr>
+      </w:pPr>
+      <w:r>
+        <w:t xml:space="preserve">average </w:t>
+      </w:r>
+      <w:r>
+        <w:t>number</w:t>
+      </w:r>
+      <w:r>
+        <w:t xml:space="preserve"> </w:t>
+      </w:r>
+      <w:r>
+        <w:t>of</w:t>
+      </w:r>
+      <w:r>
+        <w:t xml:space="preserve"> </w:t>
+      </w:r>
+      <w:r>
+        <w:t>credit</w:t>
+      </w:r>
+      <w:r>
+        <w:t xml:space="preserve"> </w:t>
+      </w:r>
+      <w:r>
+        <w:t>problems</w:t>
+      </w:r>
+    </w:p>
+    <w:p>
+      <w:pPr>
+        <w:pStyle w:val="ListParagraph"/>
+        <w:numPr>
+          <w:ilvl w:val="1"/>
+          <w:numId w:val="2"/>
+        </w:numPr>
+      </w:pPr>
+      <w:r>
+        <w:t xml:space="preserve">average </w:t>
+      </w:r>
+      <w:r>
+        <w:t>maximum</w:t>
+      </w:r>
+      <w:r>
+        <w:t xml:space="preserve"> </w:t>
+      </w:r>
+      <w:r>
+        <w:t>open</w:t>
+      </w:r>
+      <w:r>
+        <w:t xml:space="preserve"> </w:t>
+      </w:r>
+      <w:r>
+        <w:t>credit</w:t>
+      </w:r>
+      <w:r>
+        <w:t>.</w:t>
+      </w:r>
     </w:p>
     <w:sectPr>
       <w:pgSz w:w="11906" w:h="16838"/>
@@ -404,9 +659,9 @@
 <file path=word/numbering.xml><?xml version="1.0" encoding="utf-8"?>
 <w:numbering xmlns:wpc="http://schemas.microsoft.com/office/word/2010/wordprocessingCanvas" xmlns:cx="http://schemas.microsoft.com/office/drawing/2014/chartex" xmlns:cx1="http://schemas.microsoft.com/office/drawing/2015/9/8/chartex" xmlns:cx2="http://schemas.microsoft.com/office/drawing/2015/10/21/chartex" xmlns:cx3="http://schemas.microsoft.com/office/drawing/2016/5/9/chartex" xmlns:cx4="http://schemas.microsoft.com/office/drawing/2016/5/10/chartex" xmlns:cx5="http://schemas.microsoft.com/office/drawing/2016/5/11/chartex" xmlns:cx6="http://schemas.microsoft.com/office/drawing/2016/5/12/chartex" xmlns:cx7="http://schemas.microsoft.com/office/drawing/2016/5/13/chartex" xmlns:cx8="http://schemas.microsoft.com/office/drawing/2016/5/14/chartex" xmlns:mc="http://schemas.openxmlformats.org/markup-compatibility/2006" xmlns:aink="http://schemas.microsoft.com/office/drawing/2016/ink" xmlns:am3d="http://schemas.microsoft.com/office/drawing/2017/model3d" xmlns:o="urn:schemas-microsoft-com:office:office" xmlns:r="http://schemas.openxmlformats.org/officeDocument/2006/relationships" xmlns:m="http://schemas.openxmlformats.org/officeDocument/2006/math" xmlns:v="urn:schemas-microsoft-com:vml" xmlns:wp14="http://schemas.microsoft.com/office/word/2010/wordprocessingDrawing" xmlns:wp="http://schemas.openxmlformats.org/drawingml/2006/wordprocessingDrawing" xmlns:w10="urn:schemas-microsoft-com:office:word" xmlns:w="http://schemas.openxmlformats.org/wordprocessingml/2006/main" xmlns:w14="http://schemas.microsoft.com/office/word/2010/wordml" xmlns:w15="http://schemas.microsoft.com/office/word/2012/wordml" xmlns:w16cex="http://schemas.microsoft.com/office/word/2018/wordml/cex" xmlns:w16cid="http://schemas.microsoft.com/office/word/2016/wordml/cid" xmlns:w16="http://schemas.microsoft.com/office/word/2018/wordml" xmlns:w16sdtdh="http://schemas.microsoft.com/office/word/2020/wordml/sdtdatahash" xmlns:w16se="http://schemas.microsoft.com/office/word/2015/wordml/symex" xmlns:wpg="http://schemas.microsoft.com/office/word/2010/wordprocessingGroup" xmlns:wpi="http://schemas.microsoft.com/office/word/2010/wordprocessingInk" xmlns:wne="http://schemas.microsoft.com/office/word/2006/wordml" xmlns:wps="http://schemas.microsoft.com/office/word/2010/wordprocessingShape" mc:Ignorable="w14 w15 w16se w16cid w16 w16cex w16sdtdh wp14">
   <w:abstractNum w:abstractNumId="0" w15:restartNumberingAfterBreak="0">
-    <w:nsid w:val="6E3E1A9F"/>
+    <w:nsid w:val="59D044EB"/>
     <w:multiLevelType w:val="hybridMultilevel"/>
-    <w:tmpl w:val="C5ECA12C"/>
+    <w:tmpl w:val="594EA138"/>
     <w:lvl w:ilvl="0" w:tplc="0809000F">
       <w:start w:val="1"/>
       <w:numFmt w:val="decimal"/>
@@ -492,7 +747,99 @@
       </w:pPr>
     </w:lvl>
   </w:abstractNum>
+  <w:abstractNum w:abstractNumId="1" w15:restartNumberingAfterBreak="0">
+    <w:nsid w:val="6E3E1A9F"/>
+    <w:multiLevelType w:val="hybridMultilevel"/>
+    <w:tmpl w:val="594EA138"/>
+    <w:lvl w:ilvl="0" w:tplc="0809000F">
+      <w:start w:val="1"/>
+      <w:numFmt w:val="decimal"/>
+      <w:lvlText w:val="%1."/>
+      <w:lvlJc w:val="left"/>
+      <w:pPr>
+        <w:ind w:left="720" w:hanging="360"/>
+      </w:pPr>
+      <w:rPr>
+        <w:rFonts w:hint="default"/>
+      </w:rPr>
+    </w:lvl>
+    <w:lvl w:ilvl="1" w:tplc="08090019">
+      <w:start w:val="1"/>
+      <w:numFmt w:val="lowerLetter"/>
+      <w:lvlText w:val="%2."/>
+      <w:lvlJc w:val="left"/>
+      <w:pPr>
+        <w:ind w:left="1440" w:hanging="360"/>
+      </w:pPr>
+    </w:lvl>
+    <w:lvl w:ilvl="2" w:tplc="0809001B">
+      <w:start w:val="1"/>
+      <w:numFmt w:val="lowerRoman"/>
+      <w:lvlText w:val="%3."/>
+      <w:lvlJc w:val="right"/>
+      <w:pPr>
+        <w:ind w:left="2160" w:hanging="180"/>
+      </w:pPr>
+    </w:lvl>
+    <w:lvl w:ilvl="3" w:tplc="0809000F" w:tentative="1">
+      <w:start w:val="1"/>
+      <w:numFmt w:val="decimal"/>
+      <w:lvlText w:val="%4."/>
+      <w:lvlJc w:val="left"/>
+      <w:pPr>
+        <w:ind w:left="2880" w:hanging="360"/>
+      </w:pPr>
+    </w:lvl>
+    <w:lvl w:ilvl="4" w:tplc="08090019" w:tentative="1">
+      <w:start w:val="1"/>
+      <w:numFmt w:val="lowerLetter"/>
+      <w:lvlText w:val="%5."/>
+      <w:lvlJc w:val="left"/>
+      <w:pPr>
+        <w:ind w:left="3600" w:hanging="360"/>
+      </w:pPr>
+    </w:lvl>
+    <w:lvl w:ilvl="5" w:tplc="0809001B" w:tentative="1">
+      <w:start w:val="1"/>
+      <w:numFmt w:val="lowerRoman"/>
+      <w:lvlText w:val="%6."/>
+      <w:lvlJc w:val="right"/>
+      <w:pPr>
+        <w:ind w:left="4320" w:hanging="180"/>
+      </w:pPr>
+    </w:lvl>
+    <w:lvl w:ilvl="6" w:tplc="0809000F" w:tentative="1">
+      <w:start w:val="1"/>
+      <w:numFmt w:val="decimal"/>
+      <w:lvlText w:val="%7."/>
+      <w:lvlJc w:val="left"/>
+      <w:pPr>
+        <w:ind w:left="5040" w:hanging="360"/>
+      </w:pPr>
+    </w:lvl>
+    <w:lvl w:ilvl="7" w:tplc="08090019" w:tentative="1">
+      <w:start w:val="1"/>
+      <w:numFmt w:val="lowerLetter"/>
+      <w:lvlText w:val="%8."/>
+      <w:lvlJc w:val="left"/>
+      <w:pPr>
+        <w:ind w:left="5760" w:hanging="360"/>
+      </w:pPr>
+    </w:lvl>
+    <w:lvl w:ilvl="8" w:tplc="0809001B" w:tentative="1">
+      <w:start w:val="1"/>
+      <w:numFmt w:val="lowerRoman"/>
+      <w:lvlText w:val="%9."/>
+      <w:lvlJc w:val="right"/>
+      <w:pPr>
+        <w:ind w:left="6480" w:hanging="180"/>
+      </w:pPr>
+    </w:lvl>
+  </w:abstractNum>
   <w:num w:numId="1">
+    <w:abstractNumId w:val="1"/>
+  </w:num>
+  <w:num w:numId="2">
     <w:abstractNumId w:val="0"/>
   </w:num>
 </w:numbering>

</xml_diff>